<commit_message>
Instruction for select function lab
</commit_message>
<xml_diff>
--- a/instructions/PRAP/Projektowanie aplikacji sieciowych.docx
+++ b/instructions/PRAP/Projektowanie aplikacji sieciowych.docx
@@ -300,9 +300,9 @@
         <w:pStyle w:val="Nagwek11"/>
         <w:rPr/>
       </w:pPr>
-      <w:bookmarkStart w:id="0" w:name="_Toc476056149"/>
+      <w:bookmarkStart w:id="0" w:name="__RefHeading___Toc453_1008357531"/>
       <w:bookmarkStart w:id="1" w:name="_Toc477429826"/>
-      <w:bookmarkStart w:id="2" w:name="__RefHeading___Toc453_1008357531"/>
+      <w:bookmarkStart w:id="2" w:name="_Toc476056149"/>
       <w:bookmarkEnd w:id="0"/>
       <w:bookmarkEnd w:id="1"/>
       <w:bookmarkEnd w:id="2"/>
@@ -331,7 +331,7 @@
       <w:hyperlink w:anchor="__RefHeading___Toc453_1008357531">
         <w:r>
           <w:rPr>
-            <w:rStyle w:val="IndexLink"/>
+            <w:rStyle w:val="Style"/>
           </w:rPr>
           <w:t>Spis treści</w:t>
           <w:tab/>
@@ -350,7 +350,7 @@
       <w:hyperlink w:anchor="__RefHeading___Toc455_1008357531">
         <w:r>
           <w:rPr>
-            <w:rStyle w:val="IndexLink"/>
+            <w:rStyle w:val="Style"/>
           </w:rPr>
           <w:t>Przygotowanie do ćwiczeń laboratoryjnych:</w:t>
           <w:tab/>
@@ -369,7 +369,7 @@
       <w:hyperlink w:anchor="__RefHeading___Toc457_1008357531">
         <w:r>
           <w:rPr>
-            <w:rStyle w:val="IndexLink"/>
+            <w:rStyle w:val="Style"/>
           </w:rPr>
           <w:t>1.Laboratorium 1 – gniazdo typu RAW</w:t>
           <w:tab/>
@@ -388,7 +388,7 @@
       <w:hyperlink w:anchor="__RefHeading___Toc459_1008357531">
         <w:r>
           <w:rPr>
-            <w:rStyle w:val="IndexLink"/>
+            <w:rStyle w:val="Style"/>
           </w:rPr>
           <w:t>Zadanie 1. Sniffer</w:t>
           <w:tab/>
@@ -407,7 +407,7 @@
       <w:hyperlink w:anchor="__RefHeading___Toc461_1008357531">
         <w:r>
           <w:rPr>
-            <w:rStyle w:val="IndexLink"/>
+            <w:rStyle w:val="Style"/>
           </w:rPr>
           <w:t>Zadanie 2. Generator</w:t>
           <w:tab/>
@@ -426,7 +426,7 @@
       <w:hyperlink w:anchor="__RefHeading___Toc463_1008357531">
         <w:r>
           <w:rPr>
-            <w:rStyle w:val="IndexLink"/>
+            <w:rStyle w:val="Style"/>
           </w:rPr>
           <w:t>2.Laboratorium 2 – opcje wspomagające wykorzystanie gniazd</w:t>
           <w:tab/>
@@ -445,7 +445,7 @@
       <w:hyperlink w:anchor="__RefHeading___Toc465_1008357531">
         <w:r>
           <w:rPr>
-            <w:rStyle w:val="IndexLink"/>
+            <w:rStyle w:val="Style"/>
           </w:rPr>
           <w:t>ZADANIE 1. Gniazdo nieblokowane</w:t>
           <w:tab/>
@@ -464,7 +464,7 @@
       <w:hyperlink w:anchor="__RefHeading___Toc467_1008357531">
         <w:r>
           <w:rPr>
-            <w:rStyle w:val="IndexLink"/>
+            <w:rStyle w:val="Style"/>
           </w:rPr>
           <w:t>ZADANIE 2. Wykorzystanie serwera DNS</w:t>
           <w:tab/>
@@ -483,7 +483,7 @@
       <w:hyperlink w:anchor="__RefHeading___Toc469_1008357531">
         <w:r>
           <w:rPr>
-            <w:rStyle w:val="IndexLink"/>
+            <w:rStyle w:val="Style"/>
           </w:rPr>
           <w:t>ZADANIE 3. Komunikacja międzyprocesowa</w:t>
           <w:tab/>
@@ -502,7 +502,7 @@
       <w:hyperlink w:anchor="__RefHeading___Toc471_1008357531">
         <w:r>
           <w:rPr>
-            <w:rStyle w:val="IndexLink"/>
+            <w:rStyle w:val="Style"/>
           </w:rPr>
           <w:t>3.Laboratorium 3 – Serwer TCP z wykorzystaniem funkcji select</w:t>
           <w:tab/>
@@ -521,9 +521,9 @@
       <w:hyperlink w:anchor="__RefHeading___Toc473_1008357531">
         <w:r>
           <w:rPr>
-            <w:rStyle w:val="IndexLink"/>
+            <w:rStyle w:val="Style"/>
           </w:rPr>
-          <w:t>ZADANIE 1. Serwer TCP / funkcja select</w:t>
+          <w:t>ZADANIE 1. Serwer TCP</w:t>
           <w:tab/>
           <w:t>6</w:t>
         </w:r>
@@ -531,18 +531,25 @@
     </w:p>
     <w:p>
       <w:pPr>
-        <w:pStyle w:val="Contents1"/>
+        <w:pStyle w:val="Contents2"/>
         <w:tabs>
           <w:tab w:val="right" w:pos="9072" w:leader="dot"/>
         </w:tabs>
         <w:rPr/>
       </w:pPr>
-      <w:hyperlink w:anchor="__RefHeading___Toc475_1008357531">
+      <w:hyperlink w:anchor="__RefHeading___Toc293_589627818">
         <w:r>
           <w:rPr>
-            <w:rStyle w:val="IndexLink"/>
+            <w:rStyle w:val="Style"/>
+            <w:i w:val="false"/>
+            <w:iCs w:val="false"/>
           </w:rPr>
-          <w:t>4.Zadanie projektowe</w:t>
+          <w:t>ZADANIE 2. Serwer TCP – funkcja select</w:t>
+        </w:r>
+        <w:r>
+          <w:rPr>
+            <w:rStyle w:val="Style"/>
+          </w:rPr>
           <w:tab/>
           <w:t>6</w:t>
         </w:r>
@@ -556,12 +563,19 @@
         </w:tabs>
         <w:rPr/>
       </w:pPr>
-      <w:hyperlink w:anchor="__RefHeading___Toc477_1008357531">
+      <w:hyperlink w:anchor="__RefHeading___Toc295_589627818">
         <w:r>
           <w:rPr>
-            <w:rStyle w:val="IndexLink"/>
+            <w:rStyle w:val="Style"/>
+            <w:i w:val="false"/>
+            <w:iCs w:val="false"/>
           </w:rPr>
-          <w:t>Przygotowanie do ćwiczenia:</w:t>
+          <w:t>ZADANIE 3. Serwer TCP – broadcast</w:t>
+        </w:r>
+        <w:r>
+          <w:rPr>
+            <w:rStyle w:val="Style"/>
+          </w:rPr>
           <w:tab/>
           <w:t>6</w:t>
         </w:r>
@@ -569,6 +583,44 @@
     </w:p>
     <w:p>
       <w:pPr>
+        <w:pStyle w:val="Contents1"/>
+        <w:tabs>
+          <w:tab w:val="right" w:pos="9072" w:leader="dot"/>
+        </w:tabs>
+        <w:rPr/>
+      </w:pPr>
+      <w:hyperlink w:anchor="__RefHeading___Toc475_1008357531">
+        <w:r>
+          <w:rPr>
+            <w:rStyle w:val="Style"/>
+          </w:rPr>
+          <w:t>4.Zadanie projektowe</w:t>
+          <w:tab/>
+          <w:t>7</w:t>
+        </w:r>
+      </w:hyperlink>
+    </w:p>
+    <w:p>
+      <w:pPr>
+        <w:pStyle w:val="Contents2"/>
+        <w:tabs>
+          <w:tab w:val="right" w:pos="9072" w:leader="dot"/>
+        </w:tabs>
+        <w:rPr/>
+      </w:pPr>
+      <w:hyperlink w:anchor="__RefHeading___Toc477_1008357531">
+        <w:r>
+          <w:rPr>
+            <w:rStyle w:val="Style"/>
+          </w:rPr>
+          <w:t>Przygotowanie do ćwiczenia:</w:t>
+          <w:tab/>
+          <w:t>7</w:t>
+        </w:r>
+      </w:hyperlink>
+    </w:p>
+    <w:p>
+      <w:pPr>
         <w:pStyle w:val="Contents2"/>
         <w:tabs>
           <w:tab w:val="right" w:pos="9072" w:leader="dot"/>
@@ -578,11 +630,11 @@
       <w:hyperlink w:anchor="__RefHeading___Toc479_1008357531">
         <w:r>
           <w:rPr>
-            <w:rStyle w:val="IndexLink"/>
+            <w:rStyle w:val="Style"/>
           </w:rPr>
           <w:t>Realizacja ćwiczenia:</w:t>
           <w:tab/>
-          <w:t>6</w:t>
+          <w:t>7</w:t>
         </w:r>
       </w:hyperlink>
     </w:p>
@@ -597,11 +649,11 @@
       <w:hyperlink w:anchor="__RefHeading___Toc481_1008357531">
         <w:r>
           <w:rPr>
-            <w:rStyle w:val="IndexLink"/>
+            <w:rStyle w:val="Style"/>
           </w:rPr>
           <w:t>Wymagania:</w:t>
           <w:tab/>
-          <w:t>6</w:t>
+          <w:t>7</w:t>
         </w:r>
       </w:hyperlink>
       <w:r>
@@ -638,9 +690,9 @@
         <w:pStyle w:val="Nagwek11"/>
         <w:rPr/>
       </w:pPr>
-      <w:bookmarkStart w:id="3" w:name="_Toc476056150"/>
+      <w:bookmarkStart w:id="3" w:name="__RefHeading___Toc455_1008357531"/>
       <w:bookmarkStart w:id="4" w:name="_Toc477429827"/>
-      <w:bookmarkStart w:id="5" w:name="__RefHeading___Toc455_1008357531"/>
+      <w:bookmarkStart w:id="5" w:name="_Toc476056150"/>
       <w:bookmarkEnd w:id="3"/>
       <w:bookmarkEnd w:id="4"/>
       <w:bookmarkEnd w:id="5"/>
@@ -737,9 +789,9 @@
         <w:pStyle w:val="Nagwek21"/>
         <w:rPr/>
       </w:pPr>
-      <w:bookmarkStart w:id="7" w:name="_Toc476056152"/>
+      <w:bookmarkStart w:id="7" w:name="__RefHeading___Toc459_1008357531"/>
       <w:bookmarkStart w:id="8" w:name="_Toc477429829"/>
-      <w:bookmarkStart w:id="9" w:name="__RefHeading___Toc459_1008357531"/>
+      <w:bookmarkStart w:id="9" w:name="_Toc476056152"/>
       <w:bookmarkEnd w:id="7"/>
       <w:bookmarkEnd w:id="8"/>
       <w:bookmarkEnd w:id="9"/>
@@ -891,9 +943,9 @@
         <w:pStyle w:val="Nagwek21"/>
         <w:rPr/>
       </w:pPr>
-      <w:bookmarkStart w:id="10" w:name="_Toc476056153"/>
+      <w:bookmarkStart w:id="10" w:name="__RefHeading___Toc461_1008357531"/>
       <w:bookmarkStart w:id="11" w:name="_Toc477429830"/>
-      <w:bookmarkStart w:id="12" w:name="__RefHeading___Toc461_1008357531"/>
+      <w:bookmarkStart w:id="12" w:name="_Toc476056153"/>
       <w:bookmarkEnd w:id="10"/>
       <w:bookmarkEnd w:id="11"/>
       <w:bookmarkEnd w:id="12"/>
@@ -1516,7 +1568,24 @@
       <w:r>
         <w:rPr/>
         <w:tab/>
-        <w:t>…</w:t>
+      </w:r>
+      <w:r>
+        <w:rPr/>
+        <w:t xml:space="preserve">Celem laboratorium jest zapoznanie studentów z działaniem funkcji </w:t>
+      </w:r>
+      <w:r>
+        <w:rPr>
+          <w:i/>
+          <w:iCs/>
+        </w:rPr>
+        <w:t xml:space="preserve">select </w:t>
+      </w:r>
+      <w:r>
+        <w:rPr>
+          <w:i w:val="false"/>
+          <w:iCs w:val="false"/>
+        </w:rPr>
+        <w:t>na przykładzie serwera TCP.</w:t>
       </w:r>
     </w:p>
     <w:p>
@@ -1528,26 +1597,348 @@
       <w:bookmarkEnd w:id="18"/>
       <w:r>
         <w:rPr/>
-        <w:t>ZADANIE 1. Serwer TCP / funkcja select</w:t>
-      </w:r>
-    </w:p>
-    <w:p>
-      <w:pPr>
-        <w:pStyle w:val="Normal"/>
-        <w:rPr/>
-      </w:pPr>
-      <w:r>
-        <w:rPr/>
-        <w:t>…</w:t>
-      </w:r>
-    </w:p>
-    <w:p>
-      <w:pPr>
-        <w:pStyle w:val="Normal"/>
-        <w:rPr/>
-      </w:pPr>
-      <w:r>
-        <w:rPr/>
+        <w:t>ZADANIE 1. Serwer TCP</w:t>
+      </w:r>
+    </w:p>
+    <w:p>
+      <w:pPr>
+        <w:pStyle w:val="Normal"/>
+        <w:numPr>
+          <w:ilvl w:val="0"/>
+          <w:numId w:val="11"/>
+        </w:numPr>
+        <w:spacing w:before="0" w:after="0"/>
+        <w:jc w:val="both"/>
+        <w:rPr/>
+      </w:pPr>
+      <w:r>
+        <w:rPr/>
+        <w:t>Utworzyć nowy projekt dla języka C w IDE Eclipse typu "Hello world ANSI C Project".</w:t>
+      </w:r>
+    </w:p>
+    <w:p>
+      <w:pPr>
+        <w:pStyle w:val="Normal"/>
+        <w:numPr>
+          <w:ilvl w:val="0"/>
+          <w:numId w:val="11"/>
+        </w:numPr>
+        <w:spacing w:before="0" w:after="0"/>
+        <w:jc w:val="both"/>
+        <w:rPr/>
+      </w:pPr>
+      <w:r>
+        <w:rPr/>
+        <w:t>Otworzyć gniazdo pozwalające na komunikację TCP</w:t>
+      </w:r>
+    </w:p>
+    <w:p>
+      <w:pPr>
+        <w:pStyle w:val="Normal"/>
+        <w:numPr>
+          <w:ilvl w:val="0"/>
+          <w:numId w:val="11"/>
+        </w:numPr>
+        <w:spacing w:before="0" w:after="0"/>
+        <w:jc w:val="both"/>
+        <w:rPr/>
+      </w:pPr>
+      <w:r>
+        <w:rPr/>
+        <w:t>Nasłuchiwać połączeń na wybranym porcie</w:t>
+      </w:r>
+    </w:p>
+    <w:p>
+      <w:pPr>
+        <w:pStyle w:val="Normal"/>
+        <w:numPr>
+          <w:ilvl w:val="0"/>
+          <w:numId w:val="11"/>
+        </w:numPr>
+        <w:spacing w:before="0" w:after="0"/>
+        <w:jc w:val="both"/>
+        <w:rPr/>
+      </w:pPr>
+      <w:r>
+        <w:rPr/>
+        <w:t>Po nawiązaniu połączenia wysłać wiadomość powitalną do klienta</w:t>
+      </w:r>
+    </w:p>
+    <w:p>
+      <w:pPr>
+        <w:pStyle w:val="Normal"/>
+        <w:numPr>
+          <w:ilvl w:val="0"/>
+          <w:numId w:val="11"/>
+        </w:numPr>
+        <w:spacing w:before="0" w:after="0"/>
+        <w:jc w:val="both"/>
+        <w:rPr/>
+      </w:pPr>
+      <w:r>
+        <w:rPr/>
+        <w:t>Oczekiwać na informacje od klienta i odpowiadać echem</w:t>
+      </w:r>
+    </w:p>
+    <w:p>
+      <w:pPr>
+        <w:pStyle w:val="Normal"/>
+        <w:spacing w:before="0" w:after="0"/>
+        <w:jc w:val="both"/>
+        <w:rPr/>
+      </w:pPr>
+      <w:r>
+        <w:rPr/>
+      </w:r>
+    </w:p>
+    <w:p>
+      <w:pPr>
+        <w:pStyle w:val="Normal"/>
+        <w:spacing w:before="0" w:after="0"/>
+        <w:jc w:val="both"/>
+        <w:rPr/>
+      </w:pPr>
+      <w:r>
+        <w:rPr/>
+        <w:t xml:space="preserve">Poprawność działania serwera należy zwerifkować za pomocą klienta </w:t>
+      </w:r>
+      <w:r>
+        <w:rPr>
+          <w:i/>
+          <w:iCs/>
+        </w:rPr>
+        <w:t>telnet</w:t>
+      </w:r>
+      <w:r>
+        <w:rPr>
+          <w:i w:val="false"/>
+          <w:iCs w:val="false"/>
+        </w:rPr>
+        <w:t>.</w:t>
+      </w:r>
+    </w:p>
+    <w:p>
+      <w:pPr>
+        <w:pStyle w:val="Normal"/>
+        <w:spacing w:before="0" w:after="0"/>
+        <w:jc w:val="both"/>
+        <w:rPr>
+          <w:i w:val="false"/>
+          <w:i w:val="false"/>
+          <w:iCs w:val="false"/>
+        </w:rPr>
+      </w:pPr>
+      <w:r>
+        <w:rPr/>
+      </w:r>
+    </w:p>
+    <w:p>
+      <w:pPr>
+        <w:pStyle w:val="Nagwek21"/>
+        <w:spacing w:before="0" w:after="0"/>
+        <w:jc w:val="both"/>
+        <w:rPr/>
+      </w:pPr>
+      <w:bookmarkStart w:id="19" w:name="__RefHeading___Toc293_589627818"/>
+      <w:bookmarkEnd w:id="19"/>
+      <w:r>
+        <w:rPr>
+          <w:i w:val="false"/>
+          <w:iCs w:val="false"/>
+        </w:rPr>
+        <w:t>ZADANIE 2. Serwer TCP – funkcja select</w:t>
+      </w:r>
+    </w:p>
+    <w:p>
+      <w:pPr>
+        <w:pStyle w:val="Normal"/>
+        <w:numPr>
+          <w:ilvl w:val="0"/>
+          <w:numId w:val="12"/>
+        </w:numPr>
+        <w:spacing w:before="0" w:after="0"/>
+        <w:jc w:val="both"/>
+        <w:rPr/>
+      </w:pPr>
+      <w:r>
+        <w:rPr>
+          <w:i w:val="false"/>
+          <w:iCs w:val="false"/>
+        </w:rPr>
+        <w:t>Do projektu stworzonego w zadaniu 1, dodać możliwość obsługi wielu klientów naraz, za pomocą funkcji select</w:t>
+      </w:r>
+    </w:p>
+    <w:p>
+      <w:pPr>
+        <w:pStyle w:val="Normal"/>
+        <w:spacing w:before="0" w:after="0"/>
+        <w:jc w:val="both"/>
+        <w:rPr>
+          <w:i w:val="false"/>
+          <w:i w:val="false"/>
+          <w:iCs w:val="false"/>
+        </w:rPr>
+      </w:pPr>
+      <w:r>
+        <w:rPr/>
+      </w:r>
+    </w:p>
+    <w:p>
+      <w:pPr>
+        <w:pStyle w:val="Normal"/>
+        <w:spacing w:before="0" w:after="0"/>
+        <w:jc w:val="both"/>
+        <w:rPr/>
+      </w:pPr>
+      <w:bookmarkStart w:id="20" w:name="__DdeLink__291_589627818"/>
+      <w:r>
+        <w:rPr>
+          <w:i w:val="false"/>
+          <w:iCs w:val="false"/>
+        </w:rPr>
+        <w:t xml:space="preserve">Poprawność działania serwera należy zweryfikować za pomocą kilku jednoczesnych połączeń klientów </w:t>
+      </w:r>
+      <w:r>
+        <w:rPr>
+          <w:i/>
+          <w:iCs/>
+        </w:rPr>
+        <w:t>telnet</w:t>
+      </w:r>
+      <w:bookmarkEnd w:id="20"/>
+      <w:r>
+        <w:rPr>
+          <w:i w:val="false"/>
+          <w:iCs w:val="false"/>
+        </w:rPr>
+        <w:t>.</w:t>
+      </w:r>
+    </w:p>
+    <w:p>
+      <w:pPr>
+        <w:pStyle w:val="Normal"/>
+        <w:spacing w:before="0" w:after="0"/>
+        <w:jc w:val="both"/>
+        <w:rPr>
+          <w:i w:val="false"/>
+          <w:i w:val="false"/>
+          <w:iCs w:val="false"/>
+        </w:rPr>
+      </w:pPr>
+      <w:r>
+        <w:rPr/>
+      </w:r>
+    </w:p>
+    <w:p>
+      <w:pPr>
+        <w:pStyle w:val="Nagwek21"/>
+        <w:spacing w:before="0" w:after="0"/>
+        <w:jc w:val="both"/>
+        <w:rPr/>
+      </w:pPr>
+      <w:bookmarkStart w:id="21" w:name="__RefHeading___Toc295_589627818"/>
+      <w:bookmarkEnd w:id="21"/>
+      <w:r>
+        <w:rPr>
+          <w:i w:val="false"/>
+          <w:iCs w:val="false"/>
+        </w:rPr>
+        <w:t>ZADANIE 3. Serwer TCP – broadcast</w:t>
+      </w:r>
+    </w:p>
+    <w:p>
+      <w:pPr>
+        <w:pStyle w:val="Normal"/>
+        <w:numPr>
+          <w:ilvl w:val="0"/>
+          <w:numId w:val="13"/>
+        </w:numPr>
+        <w:spacing w:before="0" w:after="0"/>
+        <w:jc w:val="both"/>
+        <w:rPr/>
+      </w:pPr>
+      <w:r>
+        <w:rPr>
+          <w:i w:val="false"/>
+          <w:iCs w:val="false"/>
+        </w:rPr>
+        <w:t>Do projektu stworzonego w zadaniu 2, dodać możliwość wysłania wiadomości do wszystkich aktualnie podłączonych klientów.</w:t>
+      </w:r>
+    </w:p>
+    <w:p>
+      <w:pPr>
+        <w:pStyle w:val="Normal"/>
+        <w:numPr>
+          <w:ilvl w:val="0"/>
+          <w:numId w:val="13"/>
+        </w:numPr>
+        <w:spacing w:before="0" w:after="0"/>
+        <w:jc w:val="both"/>
+        <w:rPr/>
+      </w:pPr>
+      <w:r>
+        <w:rPr>
+          <w:i w:val="false"/>
+          <w:iCs w:val="false"/>
+        </w:rPr>
+        <w:t>Należy jednocześnie oczekiwać na dane od klientów (i odpowiadać im echem) jak i na dane wprowadzone do konsoli serwera.</w:t>
+      </w:r>
+    </w:p>
+    <w:p>
+      <w:pPr>
+        <w:pStyle w:val="Normal"/>
+        <w:numPr>
+          <w:ilvl w:val="0"/>
+          <w:numId w:val="13"/>
+        </w:numPr>
+        <w:spacing w:before="0" w:after="0"/>
+        <w:jc w:val="both"/>
+        <w:rPr/>
+      </w:pPr>
+      <w:r>
+        <w:rPr>
+          <w:i w:val="false"/>
+          <w:iCs w:val="false"/>
+        </w:rPr>
+        <w:t>Po wykryciu wprowadzania danych w konsoli serwera, należy odebraną wiadomość przesłać do wszystkich aktualnie podłączonych klientów.</w:t>
+      </w:r>
+    </w:p>
+    <w:p>
+      <w:pPr>
+        <w:pStyle w:val="Normal"/>
+        <w:rPr/>
+      </w:pPr>
+      <w:r>
+        <w:rPr/>
+      </w:r>
+    </w:p>
+    <w:p>
+      <w:pPr>
+        <w:pStyle w:val="Normal"/>
+        <w:spacing w:before="0" w:after="0"/>
+        <w:jc w:val="both"/>
+        <w:rPr/>
+      </w:pPr>
+      <w:r>
+        <w:rPr>
+          <w:i w:val="false"/>
+          <w:iCs w:val="false"/>
+        </w:rPr>
+        <w:t xml:space="preserve">Poprawność działania serwera należy zweryfikować za pomocą kilku jednoczesnych połączeń klientów </w:t>
+      </w:r>
+      <w:r>
+        <w:rPr>
+          <w:i/>
+          <w:iCs/>
+        </w:rPr>
+        <w:t>telnet</w:t>
+      </w:r>
+      <w:r>
+        <w:rPr>
+          <w:i w:val="false"/>
+          <w:iCs w:val="false"/>
+        </w:rPr>
+        <w:t>.</w:t>
       </w:r>
       <w:r>
         <w:br w:type="page"/>
@@ -1563,8 +1954,8 @@
         <w:ind w:left="720" w:hanging="720"/>
         <w:rPr/>
       </w:pPr>
-      <w:bookmarkStart w:id="19" w:name="__RefHeading___Toc475_1008357531"/>
-      <w:bookmarkEnd w:id="19"/>
+      <w:bookmarkStart w:id="22" w:name="__RefHeading___Toc475_1008357531"/>
+      <w:bookmarkEnd w:id="22"/>
       <w:r>
         <w:rPr/>
         <w:t>Zadanie projektowe</w:t>
@@ -1585,8 +1976,8 @@
         <w:pStyle w:val="Nagwek21"/>
         <w:rPr/>
       </w:pPr>
-      <w:bookmarkStart w:id="20" w:name="__RefHeading___Toc477_1008357531"/>
-      <w:bookmarkEnd w:id="20"/>
+      <w:bookmarkStart w:id="23" w:name="__RefHeading___Toc477_1008357531"/>
+      <w:bookmarkEnd w:id="23"/>
       <w:r>
         <w:rPr/>
         <w:t>Przygotowanie do ćwiczenia:</w:t>
@@ -1607,8 +1998,8 @@
         <w:pStyle w:val="Nagwek21"/>
         <w:rPr/>
       </w:pPr>
-      <w:bookmarkStart w:id="21" w:name="__RefHeading___Toc479_1008357531"/>
-      <w:bookmarkEnd w:id="21"/>
+      <w:bookmarkStart w:id="24" w:name="__RefHeading___Toc479_1008357531"/>
+      <w:bookmarkEnd w:id="24"/>
       <w:r>
         <w:rPr/>
         <w:t>Realizacja ćwiczenia:</w:t>
@@ -1907,8 +2298,8 @@
         <w:pStyle w:val="Nagwek21"/>
         <w:rPr/>
       </w:pPr>
-      <w:bookmarkStart w:id="22" w:name="__RefHeading___Toc481_1008357531"/>
-      <w:bookmarkEnd w:id="22"/>
+      <w:bookmarkStart w:id="25" w:name="__RefHeading___Toc481_1008357531"/>
+      <w:bookmarkEnd w:id="25"/>
       <w:r>
         <w:rPr/>
         <w:t>Wymagania:</w:t>
@@ -1953,7 +2344,7 @@
         <w:docPartGallery w:val="Page Numbers (Bottom of Page)"/>
         <w:docPartUnique w:val="true"/>
       </w:docPartObj>
-      <w:id w:val="2077196653"/>
+      <w:id w:val="1005955767"/>
     </w:sdtPr>
     <w:sdtContent>
       <w:p>
@@ -2948,6 +3339,255 @@
       </w:pPr>
     </w:lvl>
   </w:abstractNum>
+  <w:abstractNum w:abstractNumId="11">
+    <w:lvl w:ilvl="0">
+      <w:start w:val="1"/>
+      <w:numFmt w:val="decimal"/>
+      <w:lvlText w:val="%1."/>
+      <w:lvlJc w:val="left"/>
+      <w:pPr>
+        <w:ind w:left="720" w:hanging="360"/>
+      </w:pPr>
+    </w:lvl>
+    <w:lvl w:ilvl="1">
+      <w:start w:val="1"/>
+      <w:numFmt w:val="lowerLetter"/>
+      <w:lvlText w:val="%2."/>
+      <w:lvlJc w:val="left"/>
+      <w:pPr>
+        <w:ind w:left="1440" w:hanging="360"/>
+      </w:pPr>
+    </w:lvl>
+    <w:lvl w:ilvl="2">
+      <w:start w:val="1"/>
+      <w:numFmt w:val="lowerRoman"/>
+      <w:lvlText w:val="%3."/>
+      <w:lvlJc w:val="right"/>
+      <w:pPr>
+        <w:ind w:left="2160" w:hanging="180"/>
+      </w:pPr>
+    </w:lvl>
+    <w:lvl w:ilvl="3">
+      <w:start w:val="1"/>
+      <w:numFmt w:val="decimal"/>
+      <w:lvlText w:val="%4."/>
+      <w:lvlJc w:val="left"/>
+      <w:pPr>
+        <w:ind w:left="2880" w:hanging="360"/>
+      </w:pPr>
+    </w:lvl>
+    <w:lvl w:ilvl="4">
+      <w:start w:val="1"/>
+      <w:numFmt w:val="lowerLetter"/>
+      <w:lvlText w:val="%5."/>
+      <w:lvlJc w:val="left"/>
+      <w:pPr>
+        <w:ind w:left="3600" w:hanging="360"/>
+      </w:pPr>
+    </w:lvl>
+    <w:lvl w:ilvl="5">
+      <w:start w:val="1"/>
+      <w:numFmt w:val="lowerRoman"/>
+      <w:lvlText w:val="%6."/>
+      <w:lvlJc w:val="right"/>
+      <w:pPr>
+        <w:ind w:left="4320" w:hanging="180"/>
+      </w:pPr>
+    </w:lvl>
+    <w:lvl w:ilvl="6">
+      <w:start w:val="1"/>
+      <w:numFmt w:val="decimal"/>
+      <w:lvlText w:val="%7."/>
+      <w:lvlJc w:val="left"/>
+      <w:pPr>
+        <w:ind w:left="5040" w:hanging="360"/>
+      </w:pPr>
+    </w:lvl>
+    <w:lvl w:ilvl="7">
+      <w:start w:val="1"/>
+      <w:numFmt w:val="lowerLetter"/>
+      <w:lvlText w:val="%8."/>
+      <w:lvlJc w:val="left"/>
+      <w:pPr>
+        <w:ind w:left="5760" w:hanging="360"/>
+      </w:pPr>
+    </w:lvl>
+    <w:lvl w:ilvl="8">
+      <w:start w:val="1"/>
+      <w:numFmt w:val="lowerRoman"/>
+      <w:lvlText w:val="%9."/>
+      <w:lvlJc w:val="right"/>
+      <w:pPr>
+        <w:ind w:left="6480" w:hanging="180"/>
+      </w:pPr>
+    </w:lvl>
+  </w:abstractNum>
+  <w:abstractNum w:abstractNumId="12">
+    <w:lvl w:ilvl="0">
+      <w:start w:val="1"/>
+      <w:numFmt w:val="decimal"/>
+      <w:lvlText w:val="%1."/>
+      <w:lvlJc w:val="left"/>
+      <w:pPr>
+        <w:ind w:left="720" w:hanging="360"/>
+      </w:pPr>
+    </w:lvl>
+    <w:lvl w:ilvl="1">
+      <w:start w:val="1"/>
+      <w:numFmt w:val="lowerLetter"/>
+      <w:lvlText w:val="%2."/>
+      <w:lvlJc w:val="left"/>
+      <w:pPr>
+        <w:ind w:left="1440" w:hanging="360"/>
+      </w:pPr>
+    </w:lvl>
+    <w:lvl w:ilvl="2">
+      <w:start w:val="1"/>
+      <w:numFmt w:val="lowerRoman"/>
+      <w:lvlText w:val="%3."/>
+      <w:lvlJc w:val="right"/>
+      <w:pPr>
+        <w:ind w:left="2160" w:hanging="180"/>
+      </w:pPr>
+    </w:lvl>
+    <w:lvl w:ilvl="3">
+      <w:start w:val="1"/>
+      <w:numFmt w:val="decimal"/>
+      <w:lvlText w:val="%4."/>
+      <w:lvlJc w:val="left"/>
+      <w:pPr>
+        <w:ind w:left="2880" w:hanging="360"/>
+      </w:pPr>
+    </w:lvl>
+    <w:lvl w:ilvl="4">
+      <w:start w:val="1"/>
+      <w:numFmt w:val="lowerLetter"/>
+      <w:lvlText w:val="%5."/>
+      <w:lvlJc w:val="left"/>
+      <w:pPr>
+        <w:ind w:left="3600" w:hanging="360"/>
+      </w:pPr>
+    </w:lvl>
+    <w:lvl w:ilvl="5">
+      <w:start w:val="1"/>
+      <w:numFmt w:val="lowerRoman"/>
+      <w:lvlText w:val="%6."/>
+      <w:lvlJc w:val="right"/>
+      <w:pPr>
+        <w:ind w:left="4320" w:hanging="180"/>
+      </w:pPr>
+    </w:lvl>
+    <w:lvl w:ilvl="6">
+      <w:start w:val="1"/>
+      <w:numFmt w:val="decimal"/>
+      <w:lvlText w:val="%7."/>
+      <w:lvlJc w:val="left"/>
+      <w:pPr>
+        <w:ind w:left="5040" w:hanging="360"/>
+      </w:pPr>
+    </w:lvl>
+    <w:lvl w:ilvl="7">
+      <w:start w:val="1"/>
+      <w:numFmt w:val="lowerLetter"/>
+      <w:lvlText w:val="%8."/>
+      <w:lvlJc w:val="left"/>
+      <w:pPr>
+        <w:ind w:left="5760" w:hanging="360"/>
+      </w:pPr>
+    </w:lvl>
+    <w:lvl w:ilvl="8">
+      <w:start w:val="1"/>
+      <w:numFmt w:val="lowerRoman"/>
+      <w:lvlText w:val="%9."/>
+      <w:lvlJc w:val="right"/>
+      <w:pPr>
+        <w:ind w:left="6480" w:hanging="180"/>
+      </w:pPr>
+    </w:lvl>
+  </w:abstractNum>
+  <w:abstractNum w:abstractNumId="13">
+    <w:lvl w:ilvl="0">
+      <w:start w:val="1"/>
+      <w:numFmt w:val="decimal"/>
+      <w:lvlText w:val="%1."/>
+      <w:lvlJc w:val="left"/>
+      <w:pPr>
+        <w:ind w:left="720" w:hanging="360"/>
+      </w:pPr>
+    </w:lvl>
+    <w:lvl w:ilvl="1">
+      <w:start w:val="1"/>
+      <w:numFmt w:val="lowerLetter"/>
+      <w:lvlText w:val="%2."/>
+      <w:lvlJc w:val="left"/>
+      <w:pPr>
+        <w:ind w:left="1440" w:hanging="360"/>
+      </w:pPr>
+    </w:lvl>
+    <w:lvl w:ilvl="2">
+      <w:start w:val="1"/>
+      <w:numFmt w:val="lowerRoman"/>
+      <w:lvlText w:val="%3."/>
+      <w:lvlJc w:val="right"/>
+      <w:pPr>
+        <w:ind w:left="2160" w:hanging="180"/>
+      </w:pPr>
+    </w:lvl>
+    <w:lvl w:ilvl="3">
+      <w:start w:val="1"/>
+      <w:numFmt w:val="decimal"/>
+      <w:lvlText w:val="%4."/>
+      <w:lvlJc w:val="left"/>
+      <w:pPr>
+        <w:ind w:left="2880" w:hanging="360"/>
+      </w:pPr>
+    </w:lvl>
+    <w:lvl w:ilvl="4">
+      <w:start w:val="1"/>
+      <w:numFmt w:val="lowerLetter"/>
+      <w:lvlText w:val="%5."/>
+      <w:lvlJc w:val="left"/>
+      <w:pPr>
+        <w:ind w:left="3600" w:hanging="360"/>
+      </w:pPr>
+    </w:lvl>
+    <w:lvl w:ilvl="5">
+      <w:start w:val="1"/>
+      <w:numFmt w:val="lowerRoman"/>
+      <w:lvlText w:val="%6."/>
+      <w:lvlJc w:val="right"/>
+      <w:pPr>
+        <w:ind w:left="4320" w:hanging="180"/>
+      </w:pPr>
+    </w:lvl>
+    <w:lvl w:ilvl="6">
+      <w:start w:val="1"/>
+      <w:numFmt w:val="decimal"/>
+      <w:lvlText w:val="%7."/>
+      <w:lvlJc w:val="left"/>
+      <w:pPr>
+        <w:ind w:left="5040" w:hanging="360"/>
+      </w:pPr>
+    </w:lvl>
+    <w:lvl w:ilvl="7">
+      <w:start w:val="1"/>
+      <w:numFmt w:val="lowerLetter"/>
+      <w:lvlText w:val="%8."/>
+      <w:lvlJc w:val="left"/>
+      <w:pPr>
+        <w:ind w:left="5760" w:hanging="360"/>
+      </w:pPr>
+    </w:lvl>
+    <w:lvl w:ilvl="8">
+      <w:start w:val="1"/>
+      <w:numFmt w:val="lowerRoman"/>
+      <w:lvlText w:val="%9."/>
+      <w:lvlJc w:val="right"/>
+      <w:pPr>
+        <w:ind w:left="6480" w:hanging="180"/>
+      </w:pPr>
+    </w:lvl>
+  </w:abstractNum>
   <w:num w:numId="1">
     <w:abstractNumId w:val="1"/>
   </w:num>
@@ -2977,6 +3617,15 @@
   </w:num>
   <w:num w:numId="10">
     <w:abstractNumId w:val="10"/>
+  </w:num>
+  <w:num w:numId="11">
+    <w:abstractNumId w:val="11"/>
+  </w:num>
+  <w:num w:numId="12">
+    <w:abstractNumId w:val="12"/>
+  </w:num>
+  <w:num w:numId="13">
+    <w:abstractNumId w:val="13"/>
   </w:num>
 </w:numbering>
 </file>

</xml_diff>